<commit_message>
remove pdb2gss function and add preleminary manual
</commit_message>
<xml_diff>
--- a/user_guide/UserGuide.docx
+++ b/user_guide/UserGuide.docx
@@ -2849,25 +2849,7 @@
           <w:sz w:val="24"/>
           <w:shd w:val="clear" w:color="auto" w:fill="FFFFFF"/>
         </w:rPr>
-        <w:t xml:space="preserve">8 </w:t>
-      </w:r>
-      <w:r>
-        <w:rPr>
-          <w:rFonts w:ascii="Times New Roman" w:hAnsi="Times New Roman" w:cs="Times New Roman"/>
-          <w:color w:val="24292E"/>
-          <w:sz w:val="24"/>
-          <w:shd w:val="clear" w:color="auto" w:fill="FFFFFF"/>
-        </w:rPr>
-        <w:t xml:space="preserve">additional </w:t>
-      </w:r>
-      <w:r>
-        <w:rPr>
-          <w:rFonts w:ascii="Times New Roman" w:hAnsi="Times New Roman" w:cs="Times New Roman"/>
-          <w:color w:val="24292E"/>
-          <w:sz w:val="24"/>
-          <w:shd w:val="clear" w:color="auto" w:fill="FFFFFF"/>
-        </w:rPr>
-        <w:t>fragment-delimited resolutions are added: 500f, 250f, 100f, 50f, 20f, 5f, 2f, 1f</w:t>
+        <w:t>8 additional fragment-delimited resolutions are added: 500f, 250f, 100f, 50f, 20f, 5f, 2f, 1f</w:t>
       </w:r>
     </w:p>
     <w:p>
@@ -3707,15 +3689,7 @@
           <w:sz w:val="24"/>
           <w:szCs w:val="24"/>
         </w:rPr>
-        <w:t>Iterative Correction and Eigenvector decomposition</w:t>
-      </w:r>
-      <w:r>
-        <w:rPr>
-          <w:rFonts w:ascii="Times New Roman" w:hAnsi="Times New Roman" w:cs="Times New Roman"/>
-          <w:sz w:val="24"/>
-          <w:szCs w:val="24"/>
-        </w:rPr>
-        <w:t xml:space="preserve"> (ICE)</w:t>
+        <w:t>Iterative Correction and Eigenvector decomposition (ICE)</w:t>
       </w:r>
       <w:r>
         <w:rPr>
@@ -4708,15 +4682,7 @@
           <w:sz w:val="24"/>
           <w:szCs w:val="24"/>
         </w:rPr>
-        <w:t xml:space="preserve"> </w:t>
-      </w:r>
-      <w:r>
-        <w:rPr>
-          <w:rFonts w:ascii="Times New Roman" w:hAnsi="Times New Roman" w:cs="Times New Roman"/>
-          <w:sz w:val="24"/>
-          <w:szCs w:val="24"/>
-        </w:rPr>
-        <w:t>in the input</w:t>
+        <w:t xml:space="preserve"> in the input</w:t>
       </w:r>
       <w:r>
         <w:rPr>
@@ -5386,8 +5352,52 @@
           <w:sz w:val="24"/>
           <w:szCs w:val="24"/>
         </w:rPr>
-        <w:t>Input: a 3D model and genomic elements in bed format files</w:t>
-      </w:r>
+        <w:t xml:space="preserve">Input: a 3D model </w:t>
+      </w:r>
+      <w:r>
+        <w:rPr>
+          <w:rFonts w:ascii="Times New Roman" w:hAnsi="Times New Roman" w:cs="Times New Roman"/>
+          <w:sz w:val="24"/>
+          <w:szCs w:val="24"/>
+        </w:rPr>
+        <w:t>(e.g. in executable/</w:t>
+      </w:r>
+      <w:proofErr w:type="spellStart"/>
+      <w:r>
+        <w:rPr>
+          <w:rFonts w:ascii="Times New Roman" w:hAnsi="Times New Roman" w:cs="Times New Roman"/>
+          <w:sz w:val="24"/>
+          <w:szCs w:val="24"/>
+        </w:rPr>
+        <w:t>sample_data</w:t>
+      </w:r>
+      <w:proofErr w:type="spellEnd"/>
+      <w:r>
+        <w:rPr>
+          <w:rFonts w:ascii="Times New Roman" w:hAnsi="Times New Roman" w:cs="Times New Roman"/>
+          <w:sz w:val="24"/>
+          <w:szCs w:val="24"/>
+        </w:rPr>
+        <w:t xml:space="preserve">/models) </w:t>
+      </w:r>
+      <w:r>
+        <w:rPr>
+          <w:rFonts w:ascii="Times New Roman" w:hAnsi="Times New Roman" w:cs="Times New Roman"/>
+          <w:sz w:val="24"/>
+          <w:szCs w:val="24"/>
+        </w:rPr>
+        <w:t>and genomic elements in bed format files</w:t>
+      </w:r>
+      <w:r>
+        <w:rPr>
+          <w:rFonts w:ascii="Times New Roman" w:hAnsi="Times New Roman" w:cs="Times New Roman"/>
+          <w:sz w:val="24"/>
+          <w:szCs w:val="24"/>
+        </w:rPr>
+        <w:t xml:space="preserve"> (e.g. in executable/track_files)</w:t>
+      </w:r>
+      <w:bookmarkStart w:id="0" w:name="_GoBack"/>
+      <w:bookmarkEnd w:id="0"/>
     </w:p>
     <w:p>
       <w:pPr>
@@ -5809,7 +5819,7 @@
           <w:b/>
           <w:sz w:val="24"/>
         </w:rPr>
-        <w:instrText xml:space="preserve"> REF _Ref499735927 \h </w:instrText>
+        <w:instrText xml:space="preserve"> REF _Ref499735927 \h  \* MERGEFORMAT </w:instrText>
       </w:r>
       <w:r>
         <w:rPr>
@@ -5817,14 +5827,6 @@
           <w:b/>
           <w:sz w:val="24"/>
         </w:rPr>
-      </w:r>
-      <w:r>
-        <w:rPr>
-          <w:rFonts w:ascii="Times New Roman" w:hAnsi="Times New Roman" w:cs="Times New Roman"/>
-          <w:b/>
-          <w:sz w:val="24"/>
-        </w:rPr>
-        <w:instrText xml:space="preserve"> \* MERGEFORMAT </w:instrText>
       </w:r>
       <w:r>
         <w:rPr>
@@ -5942,7 +5944,7 @@
           <w:sz w:val="24"/>
         </w:rPr>
       </w:pPr>
-      <w:bookmarkStart w:id="0" w:name="_Ref499735927"/>
+      <w:bookmarkStart w:id="1" w:name="_Ref499735927"/>
       <w:r>
         <w:rPr>
           <w:rFonts w:ascii="Times New Roman" w:hAnsi="Times New Roman" w:cs="Times New Roman"/>
@@ -5998,7 +6000,7 @@
         </w:rPr>
         <w:fldChar w:fldCharType="end"/>
       </w:r>
-      <w:bookmarkEnd w:id="0"/>
+      <w:bookmarkEnd w:id="1"/>
       <w:r>
         <w:rPr>
           <w:rFonts w:ascii="Times New Roman" w:hAnsi="Times New Roman" w:cs="Times New Roman"/>
@@ -6010,10 +6012,7 @@
       </w:r>
     </w:p>
     <w:p/>
-    <w:p>
-      <w:bookmarkStart w:id="1" w:name="_GoBack"/>
-      <w:bookmarkEnd w:id="1"/>
-    </w:p>
+    <w:p/>
     <w:sectPr>
       <w:pgSz w:w="12240" w:h="15840"/>
       <w:pgMar w:top="1440" w:right="1440" w:bottom="1440" w:left="1440" w:header="720" w:footer="720" w:gutter="0"/>
@@ -8100,7 +8099,7 @@
 </file>
 
 <file path=customXml/itemProps1.xml><?xml version="1.0" encoding="utf-8"?>
-<ds:datastoreItem xmlns:ds="http://schemas.openxmlformats.org/officeDocument/2006/customXml" ds:itemID="{796FAF6F-F983-48C5-9593-3AF0C2DC4B1A}">
+<ds:datastoreItem xmlns:ds="http://schemas.openxmlformats.org/officeDocument/2006/customXml" ds:itemID="{7F6BF2A3-2A51-4D30-ABD2-80664BDE6BED}">
   <ds:schemaRefs>
     <ds:schemaRef ds:uri="http://schemas.openxmlformats.org/officeDocument/2006/bibliography"/>
   </ds:schemaRefs>

</xml_diff>

<commit_message>
updated GenomeFlow2D userGuide Update
</commit_message>
<xml_diff>
--- a/user_guide/UserGuide.docx
+++ b/user_guide/UserGuide.docx
@@ -7,6 +7,7 @@
         <w:jc w:val="center"/>
         <w:rPr>
           <w:rFonts w:ascii="Times New Roman" w:hAnsi="Times New Roman" w:cs="Times New Roman"/>
+          <w:b/>
           <w:sz w:val="36"/>
           <w:szCs w:val="24"/>
         </w:rPr>
@@ -14,10 +15,22 @@
       <w:r>
         <w:rPr>
           <w:rFonts w:ascii="Times New Roman" w:hAnsi="Times New Roman" w:cs="Times New Roman"/>
+          <w:b/>
           <w:sz w:val="36"/>
           <w:szCs w:val="24"/>
         </w:rPr>
-        <w:t>GenomeFlow User Manual</w:t>
+        <w:t>GenomeFlow</w:t>
+      </w:r>
+      <w:bookmarkStart w:id="0" w:name="_GoBack"/>
+      <w:bookmarkEnd w:id="0"/>
+      <w:r>
+        <w:rPr>
+          <w:rFonts w:ascii="Times New Roman" w:hAnsi="Times New Roman" w:cs="Times New Roman"/>
+          <w:b/>
+          <w:sz w:val="36"/>
+          <w:szCs w:val="24"/>
+        </w:rPr>
+        <w:t xml:space="preserve"> User Manual</w:t>
       </w:r>
     </w:p>
     <w:p>
@@ -6389,16 +6402,7 @@
             <w:rStyle w:val="Hyperlink"/>
             <w:noProof/>
           </w:rPr>
-          <w:t>Figure 12: Gene expres</w:t>
-        </w:r>
-        <w:bookmarkStart w:id="0" w:name="_GoBack"/>
-        <w:bookmarkEnd w:id="0"/>
-        <w:r>
-          <w:rPr>
-            <w:rStyle w:val="Hyperlink"/>
-            <w:noProof/>
-          </w:rPr>
-          <w:t>sion visualization demonstration</w:t>
+          <w:t>Figure 12: Gene expression visualization demonstration</w:t>
         </w:r>
         <w:r>
           <w:rPr>
@@ -6761,7 +6765,25 @@
           <w:sz w:val="24"/>
           <w:szCs w:val="24"/>
         </w:rPr>
-        <w:t xml:space="preserve"> sample file is executable/sample_data/GSM1551688_HIC143_merged_nodups.zip (unzip it before use)</w:t>
+        <w:t xml:space="preserve"> sample file is executable/</w:t>
+      </w:r>
+      <w:proofErr w:type="spellStart"/>
+      <w:r>
+        <w:rPr>
+          <w:rFonts w:ascii="Times New Roman" w:hAnsi="Times New Roman" w:cs="Times New Roman"/>
+          <w:sz w:val="24"/>
+          <w:szCs w:val="24"/>
+        </w:rPr>
+        <w:t>sample_data</w:t>
+      </w:r>
+      <w:proofErr w:type="spellEnd"/>
+      <w:r>
+        <w:rPr>
+          <w:rFonts w:ascii="Times New Roman" w:hAnsi="Times New Roman" w:cs="Times New Roman"/>
+          <w:sz w:val="24"/>
+          <w:szCs w:val="24"/>
+        </w:rPr>
+        <w:t>/GSM1551688_HIC143_merged_nodups.zip (unzip it before use)</w:t>
       </w:r>
     </w:p>
     <w:p>
@@ -6884,6 +6906,7 @@
           <w:szCs w:val="24"/>
         </w:rPr>
       </w:pPr>
+      <w:proofErr w:type="spellStart"/>
       <w:r>
         <w:rPr>
           <w:rFonts w:ascii="Times New Roman" w:eastAsia="Times New Roman" w:hAnsi="Times New Roman" w:cs="Times New Roman"/>
@@ -6891,7 +6914,17 @@
           <w:sz w:val="24"/>
           <w:szCs w:val="24"/>
         </w:rPr>
-        <w:t>str = strand (0 for forward, anything else for reverse)</w:t>
+        <w:t>str</w:t>
+      </w:r>
+      <w:proofErr w:type="spellEnd"/>
+      <w:r>
+        <w:rPr>
+          <w:rFonts w:ascii="Times New Roman" w:eastAsia="Times New Roman" w:hAnsi="Times New Roman" w:cs="Times New Roman"/>
+          <w:color w:val="24292E"/>
+          <w:sz w:val="24"/>
+          <w:szCs w:val="24"/>
+        </w:rPr>
+        <w:t xml:space="preserve"> = strand (0 for forward, anything else for reverse)</w:t>
       </w:r>
     </w:p>
     <w:p>
@@ -6914,6 +6947,7 @@
           <w:szCs w:val="24"/>
         </w:rPr>
       </w:pPr>
+      <w:proofErr w:type="spellStart"/>
       <w:r>
         <w:rPr>
           <w:rFonts w:ascii="Times New Roman" w:eastAsia="Times New Roman" w:hAnsi="Times New Roman" w:cs="Times New Roman"/>
@@ -6921,7 +6955,17 @@
           <w:sz w:val="24"/>
           <w:szCs w:val="24"/>
         </w:rPr>
-        <w:t>chr = chromosome (must be a chromosome in the genome)</w:t>
+        <w:t>chr</w:t>
+      </w:r>
+      <w:proofErr w:type="spellEnd"/>
+      <w:r>
+        <w:rPr>
+          <w:rFonts w:ascii="Times New Roman" w:eastAsia="Times New Roman" w:hAnsi="Times New Roman" w:cs="Times New Roman"/>
+          <w:color w:val="24292E"/>
+          <w:sz w:val="24"/>
+          <w:szCs w:val="24"/>
+        </w:rPr>
+        <w:t xml:space="preserve"> = chromosome (must be a chromosome in the genome)</w:t>
       </w:r>
     </w:p>
     <w:p>
@@ -6944,6 +6988,7 @@
           <w:szCs w:val="24"/>
         </w:rPr>
       </w:pPr>
+      <w:proofErr w:type="spellStart"/>
       <w:r>
         <w:rPr>
           <w:rFonts w:ascii="Times New Roman" w:eastAsia="Times New Roman" w:hAnsi="Times New Roman" w:cs="Times New Roman"/>
@@ -6951,7 +6996,17 @@
           <w:sz w:val="24"/>
           <w:szCs w:val="24"/>
         </w:rPr>
-        <w:t>pos = position</w:t>
+        <w:t>pos</w:t>
+      </w:r>
+      <w:proofErr w:type="spellEnd"/>
+      <w:r>
+        <w:rPr>
+          <w:rFonts w:ascii="Times New Roman" w:eastAsia="Times New Roman" w:hAnsi="Times New Roman" w:cs="Times New Roman"/>
+          <w:color w:val="24292E"/>
+          <w:sz w:val="24"/>
+          <w:szCs w:val="24"/>
+        </w:rPr>
+        <w:t xml:space="preserve"> = position</w:t>
       </w:r>
     </w:p>
     <w:p>
@@ -7003,7 +7058,37 @@
           <w:sz w:val="24"/>
           <w:szCs w:val="24"/>
         </w:rPr>
-        <w:t>If not using the restriction site file option, frag will be ignored, but please see above note on dummy values. readname and strand are also not currently stored within </w:t>
+        <w:t xml:space="preserve">If not using the restriction site file option, frag will be ignored, but please see above note on dummy values. </w:t>
+      </w:r>
+      <w:proofErr w:type="spellStart"/>
+      <w:r>
+        <w:rPr>
+          <w:rFonts w:ascii="Times New Roman" w:eastAsia="Times New Roman" w:hAnsi="Times New Roman" w:cs="Times New Roman"/>
+          <w:color w:val="24292E"/>
+          <w:sz w:val="24"/>
+          <w:szCs w:val="24"/>
+        </w:rPr>
+        <w:t>readname</w:t>
+      </w:r>
+      <w:proofErr w:type="spellEnd"/>
+      <w:r>
+        <w:rPr>
+          <w:rFonts w:ascii="Times New Roman" w:eastAsia="Times New Roman" w:hAnsi="Times New Roman" w:cs="Times New Roman"/>
+          <w:color w:val="24292E"/>
+          <w:sz w:val="24"/>
+          <w:szCs w:val="24"/>
+        </w:rPr>
+        <w:t xml:space="preserve"> and strand are also not currently stored </w:t>
+      </w:r>
+      <w:proofErr w:type="gramStart"/>
+      <w:r>
+        <w:rPr>
+          <w:rFonts w:ascii="Times New Roman" w:eastAsia="Times New Roman" w:hAnsi="Times New Roman" w:cs="Times New Roman"/>
+          <w:color w:val="24292E"/>
+          <w:sz w:val="24"/>
+          <w:szCs w:val="24"/>
+        </w:rPr>
+        <w:t>within </w:t>
       </w:r>
       <w:r>
         <w:rPr>
@@ -7016,6 +7101,7 @@
         </w:rPr>
         <w:t>.hic</w:t>
       </w:r>
+      <w:proofErr w:type="gramEnd"/>
       <w:r>
         <w:rPr>
           <w:rFonts w:ascii="Times New Roman" w:eastAsia="Times New Roman" w:hAnsi="Times New Roman" w:cs="Times New Roman"/>
@@ -7070,7 +7156,17 @@
           <w:sz w:val="24"/>
           <w:szCs w:val="24"/>
         </w:rPr>
-        <w:t>This format is useful for reading in already processed files, e.g. those that have been already binned and/or normalized; this format can be easily used in conjunction with the -r flag to create a </w:t>
+        <w:t xml:space="preserve">This format is useful for reading in already processed files, e.g. those that have been already binned and/or normalized; this format can be easily used in conjunction with the -r flag to create </w:t>
+      </w:r>
+      <w:proofErr w:type="gramStart"/>
+      <w:r>
+        <w:rPr>
+          <w:rFonts w:ascii="Times New Roman" w:eastAsia="Times New Roman" w:hAnsi="Times New Roman" w:cs="Times New Roman"/>
+          <w:color w:val="24292E"/>
+          <w:sz w:val="24"/>
+          <w:szCs w:val="24"/>
+        </w:rPr>
+        <w:t>a </w:t>
       </w:r>
       <w:r>
         <w:rPr>
@@ -7081,7 +7177,19 @@
           <w:sz w:val="24"/>
           <w:szCs w:val="24"/>
         </w:rPr>
-        <w:t>.hic</w:t>
+        <w:t>.</w:t>
+      </w:r>
+      <w:proofErr w:type="spellStart"/>
+      <w:r>
+        <w:rPr>
+          <w:rFonts w:ascii="Times New Roman" w:eastAsia="Times New Roman" w:hAnsi="Times New Roman" w:cs="Times New Roman"/>
+          <w:i/>
+          <w:iCs/>
+          <w:color w:val="24292E"/>
+          <w:sz w:val="24"/>
+          <w:szCs w:val="24"/>
+        </w:rPr>
+        <w:t>hic</w:t>
       </w:r>
       <w:r>
         <w:rPr>
@@ -7090,7 +7198,18 @@
           <w:sz w:val="24"/>
           <w:szCs w:val="24"/>
         </w:rPr>
-        <w:t>file that contains a single resolution.</w:t>
+        <w:t>file</w:t>
+      </w:r>
+      <w:proofErr w:type="spellEnd"/>
+      <w:proofErr w:type="gramEnd"/>
+      <w:r>
+        <w:rPr>
+          <w:rFonts w:ascii="Times New Roman" w:eastAsia="Times New Roman" w:hAnsi="Times New Roman" w:cs="Times New Roman"/>
+          <w:color w:val="24292E"/>
+          <w:sz w:val="24"/>
+          <w:szCs w:val="24"/>
+        </w:rPr>
+        <w:t xml:space="preserve"> that contains a single resolution.</w:t>
       </w:r>
     </w:p>
     <w:p>
@@ -7178,6 +7297,7 @@
           <w:szCs w:val="24"/>
         </w:rPr>
       </w:pPr>
+      <w:proofErr w:type="spellStart"/>
       <w:r>
         <w:rPr>
           <w:rFonts w:ascii="Times New Roman" w:eastAsia="Times New Roman" w:hAnsi="Times New Roman" w:cs="Times New Roman"/>
@@ -7185,7 +7305,17 @@
           <w:sz w:val="24"/>
           <w:szCs w:val="24"/>
         </w:rPr>
-        <w:t>str = strand (0 for forward, anything else for reverse)</w:t>
+        <w:t>str</w:t>
+      </w:r>
+      <w:proofErr w:type="spellEnd"/>
+      <w:r>
+        <w:rPr>
+          <w:rFonts w:ascii="Times New Roman" w:eastAsia="Times New Roman" w:hAnsi="Times New Roman" w:cs="Times New Roman"/>
+          <w:color w:val="24292E"/>
+          <w:sz w:val="24"/>
+          <w:szCs w:val="24"/>
+        </w:rPr>
+        <w:t xml:space="preserve"> = strand (0 for forward, anything else for reverse)</w:t>
       </w:r>
     </w:p>
     <w:p>
@@ -7208,6 +7338,7 @@
           <w:szCs w:val="24"/>
         </w:rPr>
       </w:pPr>
+      <w:proofErr w:type="spellStart"/>
       <w:r>
         <w:rPr>
           <w:rFonts w:ascii="Times New Roman" w:eastAsia="Times New Roman" w:hAnsi="Times New Roman" w:cs="Times New Roman"/>
@@ -7215,7 +7346,17 @@
           <w:sz w:val="24"/>
           <w:szCs w:val="24"/>
         </w:rPr>
-        <w:t>chr = chromosome (must be a chromosome in the genome)</w:t>
+        <w:t>chr</w:t>
+      </w:r>
+      <w:proofErr w:type="spellEnd"/>
+      <w:r>
+        <w:rPr>
+          <w:rFonts w:ascii="Times New Roman" w:eastAsia="Times New Roman" w:hAnsi="Times New Roman" w:cs="Times New Roman"/>
+          <w:color w:val="24292E"/>
+          <w:sz w:val="24"/>
+          <w:szCs w:val="24"/>
+        </w:rPr>
+        <w:t xml:space="preserve"> = chromosome (must be a chromosome in the genome)</w:t>
       </w:r>
     </w:p>
     <w:p>
@@ -7238,6 +7379,7 @@
           <w:szCs w:val="24"/>
         </w:rPr>
       </w:pPr>
+      <w:proofErr w:type="spellStart"/>
       <w:r>
         <w:rPr>
           <w:rFonts w:ascii="Times New Roman" w:eastAsia="Times New Roman" w:hAnsi="Times New Roman" w:cs="Times New Roman"/>
@@ -7245,7 +7387,17 @@
           <w:sz w:val="24"/>
           <w:szCs w:val="24"/>
         </w:rPr>
-        <w:t>pos = position</w:t>
+        <w:t>pos</w:t>
+      </w:r>
+      <w:proofErr w:type="spellEnd"/>
+      <w:r>
+        <w:rPr>
+          <w:rFonts w:ascii="Times New Roman" w:eastAsia="Times New Roman" w:hAnsi="Times New Roman" w:cs="Times New Roman"/>
+          <w:color w:val="24292E"/>
+          <w:sz w:val="24"/>
+          <w:szCs w:val="24"/>
+        </w:rPr>
+        <w:t xml:space="preserve"> = position</w:t>
       </w:r>
     </w:p>
     <w:p>
@@ -7326,7 +7478,37 @@
           <w:sz w:val="24"/>
           <w:szCs w:val="24"/>
         </w:rPr>
-        <w:t>If not using the restriction site file option, frag will be ignored, but please see above note on dummy values. readname and strand are also not currently stored within </w:t>
+        <w:t xml:space="preserve">If not using the restriction site file option, frag will be ignored, but please see above note on dummy values. </w:t>
+      </w:r>
+      <w:proofErr w:type="spellStart"/>
+      <w:r>
+        <w:rPr>
+          <w:rFonts w:ascii="Times New Roman" w:eastAsia="Times New Roman" w:hAnsi="Times New Roman" w:cs="Times New Roman"/>
+          <w:color w:val="24292E"/>
+          <w:sz w:val="24"/>
+          <w:szCs w:val="24"/>
+        </w:rPr>
+        <w:t>readname</w:t>
+      </w:r>
+      <w:proofErr w:type="spellEnd"/>
+      <w:r>
+        <w:rPr>
+          <w:rFonts w:ascii="Times New Roman" w:eastAsia="Times New Roman" w:hAnsi="Times New Roman" w:cs="Times New Roman"/>
+          <w:color w:val="24292E"/>
+          <w:sz w:val="24"/>
+          <w:szCs w:val="24"/>
+        </w:rPr>
+        <w:t xml:space="preserve"> and strand are also not currently stored </w:t>
+      </w:r>
+      <w:proofErr w:type="gramStart"/>
+      <w:r>
+        <w:rPr>
+          <w:rFonts w:ascii="Times New Roman" w:eastAsia="Times New Roman" w:hAnsi="Times New Roman" w:cs="Times New Roman"/>
+          <w:color w:val="24292E"/>
+          <w:sz w:val="24"/>
+          <w:szCs w:val="24"/>
+        </w:rPr>
+        <w:t>within </w:t>
       </w:r>
       <w:r>
         <w:rPr>
@@ -7339,6 +7521,7 @@
         </w:rPr>
         <w:t>.hic</w:t>
       </w:r>
+      <w:proofErr w:type="gramEnd"/>
       <w:r>
         <w:rPr>
           <w:rFonts w:ascii="Times New Roman" w:eastAsia="Times New Roman" w:hAnsi="Times New Roman" w:cs="Times New Roman"/>
@@ -7435,7 +7618,29 @@
           <w:szCs w:val="24"/>
           <w:bdr w:val="none" w:sz="0" w:space="0" w:color="auto" w:frame="1"/>
         </w:rPr>
-        <w:t>&lt;readname&gt; &lt;str1&gt; &lt;chr1&gt; &lt;pos1&gt; &lt;frag1&gt; &lt;str2&gt; &lt;chr2&gt; &lt;pos2&gt; &lt;frag2&gt; &lt;mapq1&gt; &lt;mapq2&gt;</w:t>
+        <w:t>&lt;</w:t>
+      </w:r>
+      <w:proofErr w:type="spellStart"/>
+      <w:r>
+        <w:rPr>
+          <w:rFonts w:ascii="Times New Roman" w:eastAsia="Times New Roman" w:hAnsi="Times New Roman" w:cs="Times New Roman"/>
+          <w:color w:val="24292E"/>
+          <w:sz w:val="24"/>
+          <w:szCs w:val="24"/>
+          <w:bdr w:val="none" w:sz="0" w:space="0" w:color="auto" w:frame="1"/>
+        </w:rPr>
+        <w:t>readname</w:t>
+      </w:r>
+      <w:proofErr w:type="spellEnd"/>
+      <w:r>
+        <w:rPr>
+          <w:rFonts w:ascii="Times New Roman" w:eastAsia="Times New Roman" w:hAnsi="Times New Roman" w:cs="Times New Roman"/>
+          <w:color w:val="24292E"/>
+          <w:sz w:val="24"/>
+          <w:szCs w:val="24"/>
+          <w:bdr w:val="none" w:sz="0" w:space="0" w:color="auto" w:frame="1"/>
+        </w:rPr>
+        <w:t>&gt; &lt;str1&gt; &lt;chr1&gt; &lt;pos1&gt; &lt;frag1&gt; &lt;str2&gt; &lt;chr2&gt; &lt;pos2&gt; &lt;frag2&gt; &lt;mapq1&gt; &lt;mapq2&gt;</w:t>
       </w:r>
     </w:p>
     <w:p>
@@ -7458,6 +7663,7 @@
           <w:szCs w:val="24"/>
         </w:rPr>
       </w:pPr>
+      <w:proofErr w:type="spellStart"/>
       <w:r>
         <w:rPr>
           <w:rFonts w:ascii="Times New Roman" w:eastAsia="Times New Roman" w:hAnsi="Times New Roman" w:cs="Times New Roman"/>
@@ -7465,7 +7671,17 @@
           <w:sz w:val="24"/>
           <w:szCs w:val="24"/>
         </w:rPr>
-        <w:t>str = strand (0 for forward, anything else for reverse)</w:t>
+        <w:t>str</w:t>
+      </w:r>
+      <w:proofErr w:type="spellEnd"/>
+      <w:r>
+        <w:rPr>
+          <w:rFonts w:ascii="Times New Roman" w:eastAsia="Times New Roman" w:hAnsi="Times New Roman" w:cs="Times New Roman"/>
+          <w:color w:val="24292E"/>
+          <w:sz w:val="24"/>
+          <w:szCs w:val="24"/>
+        </w:rPr>
+        <w:t xml:space="preserve"> = strand (0 for forward, anything else for reverse)</w:t>
       </w:r>
     </w:p>
     <w:p>
@@ -7488,6 +7704,7 @@
           <w:szCs w:val="24"/>
         </w:rPr>
       </w:pPr>
+      <w:proofErr w:type="spellStart"/>
       <w:r>
         <w:rPr>
           <w:rFonts w:ascii="Times New Roman" w:eastAsia="Times New Roman" w:hAnsi="Times New Roman" w:cs="Times New Roman"/>
@@ -7495,7 +7712,17 @@
           <w:sz w:val="24"/>
           <w:szCs w:val="24"/>
         </w:rPr>
-        <w:t>chr = chromosome (must be a chromosome in the genome)</w:t>
+        <w:t>chr</w:t>
+      </w:r>
+      <w:proofErr w:type="spellEnd"/>
+      <w:r>
+        <w:rPr>
+          <w:rFonts w:ascii="Times New Roman" w:eastAsia="Times New Roman" w:hAnsi="Times New Roman" w:cs="Times New Roman"/>
+          <w:color w:val="24292E"/>
+          <w:sz w:val="24"/>
+          <w:szCs w:val="24"/>
+        </w:rPr>
+        <w:t xml:space="preserve"> = chromosome (must be a chromosome in the genome)</w:t>
       </w:r>
     </w:p>
     <w:p>
@@ -7518,6 +7745,7 @@
           <w:szCs w:val="24"/>
         </w:rPr>
       </w:pPr>
+      <w:proofErr w:type="spellStart"/>
       <w:r>
         <w:rPr>
           <w:rFonts w:ascii="Times New Roman" w:eastAsia="Times New Roman" w:hAnsi="Times New Roman" w:cs="Times New Roman"/>
@@ -7525,7 +7753,17 @@
           <w:sz w:val="24"/>
           <w:szCs w:val="24"/>
         </w:rPr>
-        <w:t>pos = position</w:t>
+        <w:t>pos</w:t>
+      </w:r>
+      <w:proofErr w:type="spellEnd"/>
+      <w:r>
+        <w:rPr>
+          <w:rFonts w:ascii="Times New Roman" w:eastAsia="Times New Roman" w:hAnsi="Times New Roman" w:cs="Times New Roman"/>
+          <w:color w:val="24292E"/>
+          <w:sz w:val="24"/>
+          <w:szCs w:val="24"/>
+        </w:rPr>
+        <w:t xml:space="preserve"> = position</w:t>
       </w:r>
     </w:p>
     <w:p>
@@ -7578,6 +7816,7 @@
           <w:szCs w:val="24"/>
         </w:rPr>
       </w:pPr>
+      <w:proofErr w:type="spellStart"/>
       <w:r>
         <w:rPr>
           <w:rFonts w:ascii="Times New Roman" w:eastAsia="Times New Roman" w:hAnsi="Times New Roman" w:cs="Times New Roman"/>
@@ -7585,7 +7824,17 @@
           <w:sz w:val="24"/>
           <w:szCs w:val="24"/>
         </w:rPr>
-        <w:t>mapq = mapping quality score</w:t>
+        <w:t>mapq</w:t>
+      </w:r>
+      <w:proofErr w:type="spellEnd"/>
+      <w:r>
+        <w:rPr>
+          <w:rFonts w:ascii="Times New Roman" w:eastAsia="Times New Roman" w:hAnsi="Times New Roman" w:cs="Times New Roman"/>
+          <w:color w:val="24292E"/>
+          <w:sz w:val="24"/>
+          <w:szCs w:val="24"/>
+        </w:rPr>
+        <w:t xml:space="preserve"> = mapping quality score</w:t>
       </w:r>
     </w:p>
     <w:p>
@@ -7607,7 +7856,67 @@
           <w:sz w:val="24"/>
           <w:szCs w:val="24"/>
         </w:rPr>
-        <w:t>If not using the restriction site file option, frag will be ignored, but please see above note on dummy values. If not using mapping quality filter, mapq will be ignored. readname and strand are also not currently stored within .hic files.</w:t>
+        <w:t xml:space="preserve">If not using the restriction site file option, frag will be ignored, but please see above note on dummy values. If not using mapping quality filter, </w:t>
+      </w:r>
+      <w:proofErr w:type="spellStart"/>
+      <w:r>
+        <w:rPr>
+          <w:rFonts w:ascii="Times New Roman" w:eastAsia="Times New Roman" w:hAnsi="Times New Roman" w:cs="Times New Roman"/>
+          <w:color w:val="24292E"/>
+          <w:sz w:val="24"/>
+          <w:szCs w:val="24"/>
+        </w:rPr>
+        <w:t>mapq</w:t>
+      </w:r>
+      <w:proofErr w:type="spellEnd"/>
+      <w:r>
+        <w:rPr>
+          <w:rFonts w:ascii="Times New Roman" w:eastAsia="Times New Roman" w:hAnsi="Times New Roman" w:cs="Times New Roman"/>
+          <w:color w:val="24292E"/>
+          <w:sz w:val="24"/>
+          <w:szCs w:val="24"/>
+        </w:rPr>
+        <w:t xml:space="preserve"> will be ignored. </w:t>
+      </w:r>
+      <w:proofErr w:type="spellStart"/>
+      <w:r>
+        <w:rPr>
+          <w:rFonts w:ascii="Times New Roman" w:eastAsia="Times New Roman" w:hAnsi="Times New Roman" w:cs="Times New Roman"/>
+          <w:color w:val="24292E"/>
+          <w:sz w:val="24"/>
+          <w:szCs w:val="24"/>
+        </w:rPr>
+        <w:t>readname</w:t>
+      </w:r>
+      <w:proofErr w:type="spellEnd"/>
+      <w:r>
+        <w:rPr>
+          <w:rFonts w:ascii="Times New Roman" w:eastAsia="Times New Roman" w:hAnsi="Times New Roman" w:cs="Times New Roman"/>
+          <w:color w:val="24292E"/>
+          <w:sz w:val="24"/>
+          <w:szCs w:val="24"/>
+        </w:rPr>
+        <w:t xml:space="preserve"> and strand are also not currently stored </w:t>
+      </w:r>
+      <w:proofErr w:type="gramStart"/>
+      <w:r>
+        <w:rPr>
+          <w:rFonts w:ascii="Times New Roman" w:eastAsia="Times New Roman" w:hAnsi="Times New Roman" w:cs="Times New Roman"/>
+          <w:color w:val="24292E"/>
+          <w:sz w:val="24"/>
+          <w:szCs w:val="24"/>
+        </w:rPr>
+        <w:t>within .hic</w:t>
+      </w:r>
+      <w:proofErr w:type="gramEnd"/>
+      <w:r>
+        <w:rPr>
+          <w:rFonts w:ascii="Times New Roman" w:eastAsia="Times New Roman" w:hAnsi="Times New Roman" w:cs="Times New Roman"/>
+          <w:color w:val="24292E"/>
+          <w:sz w:val="24"/>
+          <w:szCs w:val="24"/>
+        </w:rPr>
+        <w:t xml:space="preserve"> files.</w:t>
       </w:r>
     </w:p>
     <w:p>
@@ -7783,6 +8092,7 @@
           <w:szCs w:val="24"/>
         </w:rPr>
       </w:pPr>
+      <w:proofErr w:type="spellStart"/>
       <w:r>
         <w:rPr>
           <w:rFonts w:ascii="Times New Roman" w:eastAsia="Times New Roman" w:hAnsi="Times New Roman" w:cs="Times New Roman"/>
@@ -7790,7 +8100,17 @@
           <w:sz w:val="24"/>
           <w:szCs w:val="24"/>
         </w:rPr>
-        <w:t>str = strand (0 for forward, anything else for reverse)</w:t>
+        <w:t>str</w:t>
+      </w:r>
+      <w:proofErr w:type="spellEnd"/>
+      <w:r>
+        <w:rPr>
+          <w:rFonts w:ascii="Times New Roman" w:eastAsia="Times New Roman" w:hAnsi="Times New Roman" w:cs="Times New Roman"/>
+          <w:color w:val="24292E"/>
+          <w:sz w:val="24"/>
+          <w:szCs w:val="24"/>
+        </w:rPr>
+        <w:t xml:space="preserve"> = strand (0 for forward, anything else for reverse)</w:t>
       </w:r>
     </w:p>
     <w:p>
@@ -7813,6 +8133,7 @@
           <w:szCs w:val="24"/>
         </w:rPr>
       </w:pPr>
+      <w:proofErr w:type="spellStart"/>
       <w:r>
         <w:rPr>
           <w:rFonts w:ascii="Times New Roman" w:eastAsia="Times New Roman" w:hAnsi="Times New Roman" w:cs="Times New Roman"/>
@@ -7820,7 +8141,17 @@
           <w:sz w:val="24"/>
           <w:szCs w:val="24"/>
         </w:rPr>
-        <w:t>chr = chromosome (must be a chromosome in the genome)</w:t>
+        <w:t>chr</w:t>
+      </w:r>
+      <w:proofErr w:type="spellEnd"/>
+      <w:r>
+        <w:rPr>
+          <w:rFonts w:ascii="Times New Roman" w:eastAsia="Times New Roman" w:hAnsi="Times New Roman" w:cs="Times New Roman"/>
+          <w:color w:val="24292E"/>
+          <w:sz w:val="24"/>
+          <w:szCs w:val="24"/>
+        </w:rPr>
+        <w:t xml:space="preserve"> = chromosome (must be a chromosome in the genome)</w:t>
       </w:r>
     </w:p>
     <w:p>
@@ -7843,6 +8174,7 @@
           <w:szCs w:val="24"/>
         </w:rPr>
       </w:pPr>
+      <w:proofErr w:type="spellStart"/>
       <w:r>
         <w:rPr>
           <w:rFonts w:ascii="Times New Roman" w:eastAsia="Times New Roman" w:hAnsi="Times New Roman" w:cs="Times New Roman"/>
@@ -7850,7 +8182,17 @@
           <w:sz w:val="24"/>
           <w:szCs w:val="24"/>
         </w:rPr>
-        <w:t>pos = position</w:t>
+        <w:t>pos</w:t>
+      </w:r>
+      <w:proofErr w:type="spellEnd"/>
+      <w:r>
+        <w:rPr>
+          <w:rFonts w:ascii="Times New Roman" w:eastAsia="Times New Roman" w:hAnsi="Times New Roman" w:cs="Times New Roman"/>
+          <w:color w:val="24292E"/>
+          <w:sz w:val="24"/>
+          <w:szCs w:val="24"/>
+        </w:rPr>
+        <w:t xml:space="preserve"> = position</w:t>
       </w:r>
     </w:p>
     <w:p>
@@ -7903,6 +8245,7 @@
           <w:szCs w:val="24"/>
         </w:rPr>
       </w:pPr>
+      <w:proofErr w:type="spellStart"/>
       <w:r>
         <w:rPr>
           <w:rFonts w:ascii="Times New Roman" w:eastAsia="Times New Roman" w:hAnsi="Times New Roman" w:cs="Times New Roman"/>
@@ -7910,7 +8253,17 @@
           <w:sz w:val="24"/>
           <w:szCs w:val="24"/>
         </w:rPr>
-        <w:t>mapq = mapping quality score</w:t>
+        <w:t>mapq</w:t>
+      </w:r>
+      <w:proofErr w:type="spellEnd"/>
+      <w:r>
+        <w:rPr>
+          <w:rFonts w:ascii="Times New Roman" w:eastAsia="Times New Roman" w:hAnsi="Times New Roman" w:cs="Times New Roman"/>
+          <w:color w:val="24292E"/>
+          <w:sz w:val="24"/>
+          <w:szCs w:val="24"/>
+        </w:rPr>
+        <w:t xml:space="preserve"> = mapping quality score</w:t>
       </w:r>
     </w:p>
     <w:p>
@@ -7992,7 +8345,57 @@
           <w:sz w:val="24"/>
           <w:szCs w:val="24"/>
         </w:rPr>
-        <w:t>If not using the restriction site file option, frag will be ignored, but please see above note on dummy values. If not using mapping quality filter, mapq will be ignored. readname, strand, cigar, and sequence are also not currently stored within </w:t>
+        <w:t xml:space="preserve">If not using the restriction site file option, frag will be ignored, but please see above note on dummy values. If not using mapping quality filter, </w:t>
+      </w:r>
+      <w:proofErr w:type="spellStart"/>
+      <w:r>
+        <w:rPr>
+          <w:rFonts w:ascii="Times New Roman" w:eastAsia="Times New Roman" w:hAnsi="Times New Roman" w:cs="Times New Roman"/>
+          <w:color w:val="24292E"/>
+          <w:sz w:val="24"/>
+          <w:szCs w:val="24"/>
+        </w:rPr>
+        <w:t>mapq</w:t>
+      </w:r>
+      <w:proofErr w:type="spellEnd"/>
+      <w:r>
+        <w:rPr>
+          <w:rFonts w:ascii="Times New Roman" w:eastAsia="Times New Roman" w:hAnsi="Times New Roman" w:cs="Times New Roman"/>
+          <w:color w:val="24292E"/>
+          <w:sz w:val="24"/>
+          <w:szCs w:val="24"/>
+        </w:rPr>
+        <w:t xml:space="preserve"> will be ignored. </w:t>
+      </w:r>
+      <w:proofErr w:type="spellStart"/>
+      <w:r>
+        <w:rPr>
+          <w:rFonts w:ascii="Times New Roman" w:eastAsia="Times New Roman" w:hAnsi="Times New Roman" w:cs="Times New Roman"/>
+          <w:color w:val="24292E"/>
+          <w:sz w:val="24"/>
+          <w:szCs w:val="24"/>
+        </w:rPr>
+        <w:t>readname</w:t>
+      </w:r>
+      <w:proofErr w:type="spellEnd"/>
+      <w:r>
+        <w:rPr>
+          <w:rFonts w:ascii="Times New Roman" w:eastAsia="Times New Roman" w:hAnsi="Times New Roman" w:cs="Times New Roman"/>
+          <w:color w:val="24292E"/>
+          <w:sz w:val="24"/>
+          <w:szCs w:val="24"/>
+        </w:rPr>
+        <w:t xml:space="preserve">, strand, cigar, and sequence are also not currently stored </w:t>
+      </w:r>
+      <w:proofErr w:type="gramStart"/>
+      <w:r>
+        <w:rPr>
+          <w:rFonts w:ascii="Times New Roman" w:eastAsia="Times New Roman" w:hAnsi="Times New Roman" w:cs="Times New Roman"/>
+          <w:color w:val="24292E"/>
+          <w:sz w:val="24"/>
+          <w:szCs w:val="24"/>
+        </w:rPr>
+        <w:t>within </w:t>
       </w:r>
       <w:r>
         <w:rPr>
@@ -8005,6 +8408,7 @@
         </w:rPr>
         <w:t>.hic</w:t>
       </w:r>
+      <w:proofErr w:type="gramEnd"/>
       <w:r>
         <w:rPr>
           <w:rFonts w:ascii="Times New Roman" w:eastAsia="Times New Roman" w:hAnsi="Times New Roman" w:cs="Times New Roman"/>
@@ -8175,7 +8579,29 @@
           <w:szCs w:val="24"/>
           <w:bdr w:val="none" w:sz="0" w:space="0" w:color="auto" w:frame="1"/>
         </w:rPr>
-        <w:t>#columns: readID chr1 position1 chr2 position2 strand1 strand2</w:t>
+        <w:t xml:space="preserve">#columns: </w:t>
+      </w:r>
+      <w:proofErr w:type="spellStart"/>
+      <w:r>
+        <w:rPr>
+          <w:rFonts w:ascii="Times New Roman" w:eastAsia="Times New Roman" w:hAnsi="Times New Roman" w:cs="Times New Roman"/>
+          <w:color w:val="24292E"/>
+          <w:sz w:val="24"/>
+          <w:szCs w:val="24"/>
+          <w:bdr w:val="none" w:sz="0" w:space="0" w:color="auto" w:frame="1"/>
+        </w:rPr>
+        <w:t>readID</w:t>
+      </w:r>
+      <w:proofErr w:type="spellEnd"/>
+      <w:r>
+        <w:rPr>
+          <w:rFonts w:ascii="Times New Roman" w:eastAsia="Times New Roman" w:hAnsi="Times New Roman" w:cs="Times New Roman"/>
+          <w:color w:val="24292E"/>
+          <w:sz w:val="24"/>
+          <w:szCs w:val="24"/>
+          <w:bdr w:val="none" w:sz="0" w:space="0" w:color="auto" w:frame="1"/>
+        </w:rPr>
+        <w:t xml:space="preserve"> chr1 position1 chr2 position2 strand1 strand2</w:t>
       </w:r>
     </w:p>
     <w:p>
@@ -8251,15 +8677,33 @@
           <w:sz w:val="24"/>
           <w:szCs w:val="24"/>
         </w:rPr>
-        <w:t xml:space="preserve"> binary</w:t>
-      </w:r>
-      <w:r>
-        <w:rPr>
-          <w:rFonts w:ascii="Times New Roman" w:hAnsi="Times New Roman" w:cs="Times New Roman"/>
-          <w:sz w:val="24"/>
-          <w:szCs w:val="24"/>
-        </w:rPr>
-        <w:t xml:space="preserve"> .hic file containing contact matrices </w:t>
+        <w:t xml:space="preserve"> </w:t>
+      </w:r>
+      <w:proofErr w:type="gramStart"/>
+      <w:r>
+        <w:rPr>
+          <w:rFonts w:ascii="Times New Roman" w:hAnsi="Times New Roman" w:cs="Times New Roman"/>
+          <w:sz w:val="24"/>
+          <w:szCs w:val="24"/>
+        </w:rPr>
+        <w:t>binary</w:t>
+      </w:r>
+      <w:r>
+        <w:rPr>
+          <w:rFonts w:ascii="Times New Roman" w:hAnsi="Times New Roman" w:cs="Times New Roman"/>
+          <w:sz w:val="24"/>
+          <w:szCs w:val="24"/>
+        </w:rPr>
+        <w:t xml:space="preserve"> .hic</w:t>
+      </w:r>
+      <w:proofErr w:type="gramEnd"/>
+      <w:r>
+        <w:rPr>
+          <w:rFonts w:ascii="Times New Roman" w:hAnsi="Times New Roman" w:cs="Times New Roman"/>
+          <w:sz w:val="24"/>
+          <w:szCs w:val="24"/>
+        </w:rPr>
+        <w:t xml:space="preserve"> file containing contact matrices </w:t>
       </w:r>
     </w:p>
     <w:p>
@@ -8332,8 +8776,18 @@
           <w:sz w:val="24"/>
           <w:szCs w:val="24"/>
         </w:rPr>
-        <w:t>: 2D-Functions/Convert to HiC</w:t>
-      </w:r>
+        <w:t xml:space="preserve">: 2D-Functions/Convert to </w:t>
+      </w:r>
+      <w:proofErr w:type="spellStart"/>
+      <w:r>
+        <w:rPr>
+          <w:rFonts w:ascii="Times New Roman" w:hAnsi="Times New Roman" w:cs="Times New Roman"/>
+          <w:sz w:val="24"/>
+          <w:szCs w:val="24"/>
+        </w:rPr>
+        <w:t>HiC</w:t>
+      </w:r>
+      <w:proofErr w:type="spellEnd"/>
       <w:r>
         <w:rPr>
           <w:rFonts w:ascii="Times New Roman" w:hAnsi="Times New Roman" w:cs="Times New Roman"/>
@@ -8435,29 +8889,27 @@
       <w:r>
         <w:t xml:space="preserve">Figure </w:t>
       </w:r>
-      <w:r>
-        <w:fldChar w:fldCharType="begin"/>
-      </w:r>
-      <w:r>
-        <w:instrText xml:space="preserve"> SEQ Figure \* ARABIC </w:instrText>
-      </w:r>
-      <w:r>
-        <w:fldChar w:fldCharType="separate"/>
-      </w:r>
-      <w:r>
-        <w:rPr>
-          <w:noProof/>
-        </w:rPr>
-        <w:t>1</w:t>
-      </w:r>
-      <w:r>
-        <w:fldChar w:fldCharType="end"/>
-      </w:r>
+      <w:fldSimple w:instr=" SEQ Figure \* ARABIC ">
+        <w:r>
+          <w:rPr>
+            <w:noProof/>
+          </w:rPr>
+          <w:t>1</w:t>
+        </w:r>
+      </w:fldSimple>
       <w:r>
         <w:t>:</w:t>
       </w:r>
       <w:r>
-        <w:t xml:space="preserve"> Convert to HiC function</w:t>
+        <w:t xml:space="preserve"> Convert to </w:t>
+      </w:r>
+      <w:proofErr w:type="spellStart"/>
+      <w:r>
+        <w:t>HiC</w:t>
+      </w:r>
+      <w:proofErr w:type="spellEnd"/>
+      <w:r>
+        <w:t xml:space="preserve"> function</w:t>
       </w:r>
       <w:bookmarkEnd w:id="7"/>
       <w:bookmarkEnd w:id="8"/>
@@ -9521,8 +9973,18 @@
           <w:sz w:val="24"/>
           <w:szCs w:val="24"/>
         </w:rPr>
-        <w:t>the function from the menu toolbar: 2D-Functions/Extract HiC</w:t>
-      </w:r>
+        <w:t xml:space="preserve">the function from the menu toolbar: 2D-Functions/Extract </w:t>
+      </w:r>
+      <w:proofErr w:type="spellStart"/>
+      <w:r>
+        <w:rPr>
+          <w:rFonts w:ascii="Times New Roman" w:hAnsi="Times New Roman" w:cs="Times New Roman"/>
+          <w:sz w:val="24"/>
+          <w:szCs w:val="24"/>
+        </w:rPr>
+        <w:t>HiC</w:t>
+      </w:r>
+      <w:proofErr w:type="spellEnd"/>
     </w:p>
     <w:p>
       <w:pPr>
@@ -9613,24 +10075,14 @@
       <w:r>
         <w:t xml:space="preserve">Figure </w:t>
       </w:r>
-      <w:r>
-        <w:fldChar w:fldCharType="begin"/>
-      </w:r>
-      <w:r>
-        <w:instrText xml:space="preserve"> SEQ Figure \* ARABIC </w:instrText>
-      </w:r>
-      <w:r>
-        <w:fldChar w:fldCharType="separate"/>
-      </w:r>
-      <w:r>
-        <w:rPr>
-          <w:noProof/>
-        </w:rPr>
-        <w:t>2</w:t>
-      </w:r>
-      <w:r>
-        <w:fldChar w:fldCharType="end"/>
-      </w:r>
+      <w:fldSimple w:instr=" SEQ Figure \* ARABIC ">
+        <w:r>
+          <w:rPr>
+            <w:noProof/>
+          </w:rPr>
+          <w:t>2</w:t>
+        </w:r>
+      </w:fldSimple>
       <w:r>
         <w:t>:</w:t>
       </w:r>
@@ -10510,7 +10962,27 @@
           <w:sz w:val="24"/>
           <w:szCs w:val="24"/>
         </w:rPr>
-        <w:t>Normalize HiC contact matrices</w:t>
+        <w:t xml:space="preserve">Normalize </w:t>
+      </w:r>
+      <w:proofErr w:type="spellStart"/>
+      <w:r>
+        <w:rPr>
+          <w:rFonts w:ascii="Times New Roman" w:hAnsi="Times New Roman" w:cs="Times New Roman"/>
+          <w:b/>
+          <w:sz w:val="24"/>
+          <w:szCs w:val="24"/>
+        </w:rPr>
+        <w:t>HiC</w:t>
+      </w:r>
+      <w:proofErr w:type="spellEnd"/>
+      <w:r>
+        <w:rPr>
+          <w:rFonts w:ascii="Times New Roman" w:hAnsi="Times New Roman" w:cs="Times New Roman"/>
+          <w:b/>
+          <w:sz w:val="24"/>
+          <w:szCs w:val="24"/>
+        </w:rPr>
+        <w:t xml:space="preserve"> contact matrices</w:t>
       </w:r>
       <w:bookmarkEnd w:id="17"/>
     </w:p>
@@ -10747,7 +11219,25 @@
           <w:sz w:val="24"/>
           <w:szCs w:val="24"/>
         </w:rPr>
-        <w:t xml:space="preserve"> the function from the menu toolbar: 2D-Functions/Normalized HiC Data</w:t>
+        <w:t xml:space="preserve"> the function from the menu toolbar: 2D-Functions/Normalized </w:t>
+      </w:r>
+      <w:proofErr w:type="spellStart"/>
+      <w:r>
+        <w:rPr>
+          <w:rFonts w:ascii="Times New Roman" w:hAnsi="Times New Roman" w:cs="Times New Roman"/>
+          <w:sz w:val="24"/>
+          <w:szCs w:val="24"/>
+        </w:rPr>
+        <w:t>HiC</w:t>
+      </w:r>
+      <w:proofErr w:type="spellEnd"/>
+      <w:r>
+        <w:rPr>
+          <w:rFonts w:ascii="Times New Roman" w:hAnsi="Times New Roman" w:cs="Times New Roman"/>
+          <w:sz w:val="24"/>
+          <w:szCs w:val="24"/>
+        </w:rPr>
+        <w:t xml:space="preserve"> Data</w:t>
       </w:r>
     </w:p>
     <w:p>
@@ -10830,7 +11320,15 @@
         <w:t xml:space="preserve">Figure </w:t>
       </w:r>
       <w:r>
-        <w:t>3: Normalize HiC contact matrices</w:t>
+        <w:t xml:space="preserve">3: Normalize </w:t>
+      </w:r>
+      <w:proofErr w:type="spellStart"/>
+      <w:r>
+        <w:t>HiC</w:t>
+      </w:r>
+      <w:proofErr w:type="spellEnd"/>
+      <w:r>
+        <w:t xml:space="preserve"> contact matrices</w:t>
       </w:r>
       <w:bookmarkEnd w:id="22"/>
       <w:bookmarkEnd w:id="23"/>
@@ -12519,13 +13017,23 @@
                 <w:szCs w:val="24"/>
               </w:rPr>
             </w:pPr>
-            <w:r>
-              <w:rPr>
-                <w:rFonts w:ascii="Times New Roman" w:hAnsi="Times New Roman" w:cs="Times New Roman"/>
-                <w:sz w:val="24"/>
-                <w:szCs w:val="24"/>
-              </w:rPr>
-              <w:t>HeatMap Display</w:t>
+            <w:proofErr w:type="spellStart"/>
+            <w:r>
+              <w:rPr>
+                <w:rFonts w:ascii="Times New Roman" w:hAnsi="Times New Roman" w:cs="Times New Roman"/>
+                <w:sz w:val="24"/>
+                <w:szCs w:val="24"/>
+              </w:rPr>
+              <w:t>HeatMap</w:t>
+            </w:r>
+            <w:proofErr w:type="spellEnd"/>
+            <w:r>
+              <w:rPr>
+                <w:rFonts w:ascii="Times New Roman" w:hAnsi="Times New Roman" w:cs="Times New Roman"/>
+                <w:sz w:val="24"/>
+                <w:szCs w:val="24"/>
+              </w:rPr>
+              <w:t xml:space="preserve"> Display</w:t>
             </w:r>
           </w:p>
         </w:tc>
@@ -12599,7 +13107,25 @@
                 <w:sz w:val="24"/>
                 <w:szCs w:val="24"/>
               </w:rPr>
-              <w:t>Genome bin Resolution (bp)</w:t>
+              <w:t>Genome bin Resolution (</w:t>
+            </w:r>
+            <w:proofErr w:type="spellStart"/>
+            <w:r>
+              <w:rPr>
+                <w:rFonts w:ascii="Times New Roman" w:hAnsi="Times New Roman" w:cs="Times New Roman"/>
+                <w:sz w:val="24"/>
+                <w:szCs w:val="24"/>
+              </w:rPr>
+              <w:t>bp</w:t>
+            </w:r>
+            <w:proofErr w:type="spellEnd"/>
+            <w:r>
+              <w:rPr>
+                <w:rFonts w:ascii="Times New Roman" w:hAnsi="Times New Roman" w:cs="Times New Roman"/>
+                <w:sz w:val="24"/>
+                <w:szCs w:val="24"/>
+              </w:rPr>
+              <w:t>)</w:t>
             </w:r>
           </w:p>
         </w:tc>
@@ -12673,7 +13199,25 @@
                 <w:sz w:val="24"/>
                 <w:szCs w:val="24"/>
               </w:rPr>
-              <w:t>Genome bin Resolution (bp)</w:t>
+              <w:t>Genome bin Resolution (</w:t>
+            </w:r>
+            <w:proofErr w:type="spellStart"/>
+            <w:r>
+              <w:rPr>
+                <w:rFonts w:ascii="Times New Roman" w:hAnsi="Times New Roman" w:cs="Times New Roman"/>
+                <w:sz w:val="24"/>
+                <w:szCs w:val="24"/>
+              </w:rPr>
+              <w:t>bp</w:t>
+            </w:r>
+            <w:proofErr w:type="spellEnd"/>
+            <w:r>
+              <w:rPr>
+                <w:rFonts w:ascii="Times New Roman" w:hAnsi="Times New Roman" w:cs="Times New Roman"/>
+                <w:sz w:val="24"/>
+                <w:szCs w:val="24"/>
+              </w:rPr>
+              <w:t>)</w:t>
             </w:r>
           </w:p>
         </w:tc>
@@ -15141,7 +15685,25 @@
           <w:sz w:val="24"/>
           <w:szCs w:val="24"/>
         </w:rPr>
-        <w:t xml:space="preserve"> for mESC Chromosome 17</w:t>
+        <w:t xml:space="preserve"> for </w:t>
+      </w:r>
+      <w:proofErr w:type="spellStart"/>
+      <w:r>
+        <w:rPr>
+          <w:rFonts w:ascii="Times New Roman" w:hAnsi="Times New Roman" w:cs="Times New Roman"/>
+          <w:sz w:val="24"/>
+          <w:szCs w:val="24"/>
+        </w:rPr>
+        <w:t>mESC</w:t>
+      </w:r>
+      <w:proofErr w:type="spellEnd"/>
+      <w:r>
+        <w:rPr>
+          <w:rFonts w:ascii="Times New Roman" w:hAnsi="Times New Roman" w:cs="Times New Roman"/>
+          <w:sz w:val="24"/>
+          <w:szCs w:val="24"/>
+        </w:rPr>
+        <w:t xml:space="preserve"> Chromosome 17</w:t>
       </w:r>
       <w:r>
         <w:rPr>
@@ -15184,8 +15746,27 @@
           <w:sz w:val="24"/>
           <w:szCs w:val="24"/>
         </w:rPr>
-        <w:t xml:space="preserve"> contact matrix can be found here, executable/sample_data/</w:t>
-      </w:r>
+        <w:t xml:space="preserve"> contact matrix can be found here, executable/</w:t>
+      </w:r>
+      <w:proofErr w:type="spellStart"/>
+      <w:r>
+        <w:rPr>
+          <w:rFonts w:ascii="Times New Roman" w:hAnsi="Times New Roman" w:cs="Times New Roman"/>
+          <w:sz w:val="24"/>
+          <w:szCs w:val="24"/>
+        </w:rPr>
+        <w:t>sample_data</w:t>
+      </w:r>
+      <w:proofErr w:type="spellEnd"/>
+      <w:r>
+        <w:rPr>
+          <w:rFonts w:ascii="Times New Roman" w:hAnsi="Times New Roman" w:cs="Times New Roman"/>
+          <w:sz w:val="24"/>
+          <w:szCs w:val="24"/>
+        </w:rPr>
+        <w:t>/</w:t>
+      </w:r>
+      <w:proofErr w:type="spellStart"/>
       <w:r>
         <w:rPr>
           <w:rFonts w:ascii="Times New Roman" w:hAnsi="Times New Roman" w:cs="Times New Roman"/>
@@ -15194,6 +15775,7 @@
         </w:rPr>
         <w:t>TAD_visualization</w:t>
       </w:r>
+      <w:proofErr w:type="spellEnd"/>
       <w:r>
         <w:rPr>
           <w:rFonts w:ascii="Times New Roman" w:hAnsi="Times New Roman" w:cs="Times New Roman"/>
@@ -15240,8 +15822,27 @@
           <w:sz w:val="24"/>
           <w:szCs w:val="24"/>
         </w:rPr>
-        <w:t xml:space="preserve"> executable/sample_data/</w:t>
-      </w:r>
+        <w:t xml:space="preserve"> executable/</w:t>
+      </w:r>
+      <w:proofErr w:type="spellStart"/>
+      <w:r>
+        <w:rPr>
+          <w:rFonts w:ascii="Times New Roman" w:hAnsi="Times New Roman" w:cs="Times New Roman"/>
+          <w:sz w:val="24"/>
+          <w:szCs w:val="24"/>
+        </w:rPr>
+        <w:t>sample_data</w:t>
+      </w:r>
+      <w:proofErr w:type="spellEnd"/>
+      <w:r>
+        <w:rPr>
+          <w:rFonts w:ascii="Times New Roman" w:hAnsi="Times New Roman" w:cs="Times New Roman"/>
+          <w:sz w:val="24"/>
+          <w:szCs w:val="24"/>
+        </w:rPr>
+        <w:t>/</w:t>
+      </w:r>
+      <w:proofErr w:type="spellStart"/>
       <w:r>
         <w:rPr>
           <w:rFonts w:ascii="Times New Roman" w:hAnsi="Times New Roman" w:cs="Times New Roman"/>
@@ -15250,9 +15851,11 @@
         </w:rPr>
         <w:t>TAD_visualization</w:t>
       </w:r>
+      <w:proofErr w:type="spellEnd"/>
       <w:r>
         <w:t xml:space="preserve"> </w:t>
       </w:r>
+      <w:proofErr w:type="spellStart"/>
       <w:r>
         <w:rPr>
           <w:rFonts w:ascii="Times New Roman" w:hAnsi="Times New Roman" w:cs="Times New Roman"/>
@@ -15261,6 +15864,7 @@
         </w:rPr>
         <w:t>mESC_TAD_bed</w:t>
       </w:r>
+      <w:proofErr w:type="spellEnd"/>
       <w:r>
         <w:rPr>
           <w:rFonts w:ascii="Times New Roman" w:hAnsi="Times New Roman" w:cs="Times New Roman"/>
@@ -15980,8 +16584,19 @@
                 <w:szCs w:val="24"/>
                 <w:highlight w:val="yellow"/>
               </w:rPr>
-              <w:t>Path/to/chr17/inputfile</w:t>
-            </w:r>
+              <w:t>Path/to/chr17/</w:t>
+            </w:r>
+            <w:proofErr w:type="spellStart"/>
+            <w:r>
+              <w:rPr>
+                <w:rFonts w:ascii="Times New Roman" w:hAnsi="Times New Roman" w:cs="Times New Roman"/>
+                <w:sz w:val="24"/>
+                <w:szCs w:val="24"/>
+                <w:highlight w:val="yellow"/>
+              </w:rPr>
+              <w:t>inputfile</w:t>
+            </w:r>
+            <w:proofErr w:type="spellEnd"/>
           </w:p>
         </w:tc>
       </w:tr>
@@ -16027,13 +16642,23 @@
                 <w:szCs w:val="24"/>
               </w:rPr>
             </w:pPr>
-            <w:r>
-              <w:rPr>
-                <w:rFonts w:ascii="Times New Roman" w:hAnsi="Times New Roman" w:cs="Times New Roman"/>
-                <w:sz w:val="24"/>
-                <w:szCs w:val="24"/>
-              </w:rPr>
-              <w:t>HeatMap Display</w:t>
+            <w:proofErr w:type="spellStart"/>
+            <w:r>
+              <w:rPr>
+                <w:rFonts w:ascii="Times New Roman" w:hAnsi="Times New Roman" w:cs="Times New Roman"/>
+                <w:sz w:val="24"/>
+                <w:szCs w:val="24"/>
+              </w:rPr>
+              <w:t>HeatMap</w:t>
+            </w:r>
+            <w:proofErr w:type="spellEnd"/>
+            <w:r>
+              <w:rPr>
+                <w:rFonts w:ascii="Times New Roman" w:hAnsi="Times New Roman" w:cs="Times New Roman"/>
+                <w:sz w:val="24"/>
+                <w:szCs w:val="24"/>
+              </w:rPr>
+              <w:t xml:space="preserve"> Display</w:t>
             </w:r>
           </w:p>
         </w:tc>
@@ -16086,7 +16711,25 @@
                 <w:sz w:val="24"/>
                 <w:szCs w:val="24"/>
               </w:rPr>
-              <w:t>Genome bin Resolution (bp)</w:t>
+              <w:t>Genome bin Resolution (</w:t>
+            </w:r>
+            <w:proofErr w:type="spellStart"/>
+            <w:r>
+              <w:rPr>
+                <w:rFonts w:ascii="Times New Roman" w:hAnsi="Times New Roman" w:cs="Times New Roman"/>
+                <w:sz w:val="24"/>
+                <w:szCs w:val="24"/>
+              </w:rPr>
+              <w:t>bp</w:t>
+            </w:r>
+            <w:proofErr w:type="spellEnd"/>
+            <w:r>
+              <w:rPr>
+                <w:rFonts w:ascii="Times New Roman" w:hAnsi="Times New Roman" w:cs="Times New Roman"/>
+                <w:sz w:val="24"/>
+                <w:szCs w:val="24"/>
+              </w:rPr>
+              <w:t>)</w:t>
             </w:r>
           </w:p>
         </w:tc>
@@ -16139,7 +16782,25 @@
                 <w:sz w:val="24"/>
                 <w:szCs w:val="24"/>
               </w:rPr>
-              <w:t>Genome bin Resolution (bp)</w:t>
+              <w:t>Genome bin Resolution (</w:t>
+            </w:r>
+            <w:proofErr w:type="spellStart"/>
+            <w:r>
+              <w:rPr>
+                <w:rFonts w:ascii="Times New Roman" w:hAnsi="Times New Roman" w:cs="Times New Roman"/>
+                <w:sz w:val="24"/>
+                <w:szCs w:val="24"/>
+              </w:rPr>
+              <w:t>bp</w:t>
+            </w:r>
+            <w:proofErr w:type="spellEnd"/>
+            <w:r>
+              <w:rPr>
+                <w:rFonts w:ascii="Times New Roman" w:hAnsi="Times New Roman" w:cs="Times New Roman"/>
+                <w:sz w:val="24"/>
+                <w:szCs w:val="24"/>
+              </w:rPr>
+              <w:t>)</w:t>
             </w:r>
           </w:p>
         </w:tc>
@@ -17340,6 +18001,7 @@
       <w:r>
         <w:rPr>
           <w:noProof/>
+          <w:lang w:val="en-US" w:eastAsia="en-US"/>
         </w:rPr>
         <w:lastRenderedPageBreak/>
         <w:drawing>
@@ -17608,7 +18270,16 @@
           <w:sz w:val="24"/>
           <w:szCs w:val="24"/>
         </w:rPr>
-        <w:t xml:space="preserve">A list of TADs identified for the input file in </w:t>
+        <w:t xml:space="preserve">A list of TADs identified for the input file </w:t>
+      </w:r>
+      <w:proofErr w:type="gramStart"/>
+      <w:r>
+        <w:rPr>
+          <w:rFonts w:ascii="Times New Roman" w:hAnsi="Times New Roman" w:cs="Times New Roman"/>
+          <w:sz w:val="24"/>
+          <w:szCs w:val="24"/>
+        </w:rPr>
+        <w:t xml:space="preserve">in </w:t>
       </w:r>
       <w:r>
         <w:rPr>
@@ -17619,6 +18290,7 @@
         </w:rPr>
         <w:t>.bed</w:t>
       </w:r>
+      <w:proofErr w:type="gramEnd"/>
       <w:r>
         <w:rPr>
           <w:rFonts w:ascii="Times New Roman" w:hAnsi="Times New Roman" w:cs="Times New Roman"/>
@@ -18780,7 +19452,25 @@
           <w:sz w:val="24"/>
           <w:szCs w:val="24"/>
         </w:rPr>
-        <w:t xml:space="preserve">A file containing TADs in .bed format. The </w:t>
+        <w:t xml:space="preserve">A file containing TADs </w:t>
+      </w:r>
+      <w:proofErr w:type="gramStart"/>
+      <w:r>
+        <w:rPr>
+          <w:rFonts w:ascii="Times New Roman" w:hAnsi="Times New Roman" w:cs="Times New Roman"/>
+          <w:sz w:val="24"/>
+          <w:szCs w:val="24"/>
+        </w:rPr>
+        <w:t>in .bed</w:t>
+      </w:r>
+      <w:proofErr w:type="gramEnd"/>
+      <w:r>
+        <w:rPr>
+          <w:rFonts w:ascii="Times New Roman" w:hAnsi="Times New Roman" w:cs="Times New Roman"/>
+          <w:sz w:val="24"/>
+          <w:szCs w:val="24"/>
+        </w:rPr>
+        <w:t xml:space="preserve"> format. The </w:t>
       </w:r>
       <w:r>
         <w:rPr>
@@ -19286,6 +19976,7 @@
       <w:r>
         <w:rPr>
           <w:noProof/>
+          <w:lang w:val="en-US" w:eastAsia="en-US"/>
         </w:rPr>
         <w:lastRenderedPageBreak/>
         <w:drawing>
@@ -20201,8 +20892,18 @@
           <w:sz w:val="24"/>
           <w:szCs w:val="24"/>
         </w:rPr>
-        <w:t>in. gss</w:t>
-      </w:r>
+        <w:t xml:space="preserve">in. </w:t>
+      </w:r>
+      <w:proofErr w:type="spellStart"/>
+      <w:r>
+        <w:rPr>
+          <w:rFonts w:ascii="Times New Roman" w:hAnsi="Times New Roman" w:cs="Times New Roman"/>
+          <w:sz w:val="24"/>
+          <w:szCs w:val="24"/>
+        </w:rPr>
+        <w:t>gss</w:t>
+      </w:r>
+      <w:proofErr w:type="spellEnd"/>
       <w:r>
         <w:rPr>
           <w:rFonts w:ascii="Times New Roman" w:hAnsi="Times New Roman" w:cs="Times New Roman"/>
@@ -20217,7 +20918,25 @@
           <w:sz w:val="24"/>
           <w:szCs w:val="24"/>
         </w:rPr>
-        <w:t xml:space="preserve"> and .pdb format file</w:t>
+        <w:t xml:space="preserve"> and .</w:t>
+      </w:r>
+      <w:proofErr w:type="spellStart"/>
+      <w:r>
+        <w:rPr>
+          <w:rFonts w:ascii="Times New Roman" w:hAnsi="Times New Roman" w:cs="Times New Roman"/>
+          <w:sz w:val="24"/>
+          <w:szCs w:val="24"/>
+        </w:rPr>
+        <w:t>pdb</w:t>
+      </w:r>
+      <w:proofErr w:type="spellEnd"/>
+      <w:r>
+        <w:rPr>
+          <w:rFonts w:ascii="Times New Roman" w:hAnsi="Times New Roman" w:cs="Times New Roman"/>
+          <w:sz w:val="24"/>
+          <w:szCs w:val="24"/>
+        </w:rPr>
+        <w:t xml:space="preserve"> format file</w:t>
       </w:r>
     </w:p>
     <w:p>
@@ -20272,8 +20991,18 @@
           <w:sz w:val="24"/>
           <w:szCs w:val="24"/>
         </w:rPr>
-        <w:t xml:space="preserve"> the function from the menu toolbar: 3D-Functions/LorDG-3D Modeller</w:t>
-      </w:r>
+        <w:t xml:space="preserve"> the function from the menu toolbar: 3D-Functions/LorDG-3D </w:t>
+      </w:r>
+      <w:proofErr w:type="spellStart"/>
+      <w:r>
+        <w:rPr>
+          <w:rFonts w:ascii="Times New Roman" w:hAnsi="Times New Roman" w:cs="Times New Roman"/>
+          <w:sz w:val="24"/>
+          <w:szCs w:val="24"/>
+        </w:rPr>
+        <w:t>Modeller</w:t>
+      </w:r>
+      <w:proofErr w:type="spellEnd"/>
     </w:p>
     <w:p>
       <w:pPr>
@@ -20733,7 +21462,25 @@
                 <w:sz w:val="24"/>
                 <w:szCs w:val="24"/>
               </w:rPr>
-              <w:t>. When the field is left blank, the program will search for the best value in the range [0.1-3.0] with a step size of 0.1. Users can also specify a range to search by put 2 numbers separated by a hyphen (e.g. 0.5-1.0). During the searching, the right-top corner of the main screen displays information about the current value being tested.</w:t>
+              <w:t>. When the field is left blank, the program will search for the best value in the range [0.1-3.0] with a step size of 0.1. Users can also specify a range to search by put 2 numbe</w:t>
+            </w:r>
+            <w:proofErr w:type="spellStart"/>
+            <w:r>
+              <w:rPr>
+                <w:rFonts w:ascii="Times New Roman" w:eastAsiaTheme="minorEastAsia" w:hAnsi="Times New Roman" w:cs="Times New Roman"/>
+                <w:sz w:val="24"/>
+                <w:szCs w:val="24"/>
+              </w:rPr>
+              <w:t>rs</w:t>
+            </w:r>
+            <w:proofErr w:type="spellEnd"/>
+            <w:r>
+              <w:rPr>
+                <w:rFonts w:ascii="Times New Roman" w:eastAsiaTheme="minorEastAsia" w:hAnsi="Times New Roman" w:cs="Times New Roman"/>
+                <w:sz w:val="24"/>
+                <w:szCs w:val="24"/>
+              </w:rPr>
+              <w:t xml:space="preserve"> separated by a hyphen (e.g. 0.5-1.0). During the searching, the right-top corner of the main screen displays information about the current value being tested.</w:t>
             </w:r>
           </w:p>
         </w:tc>
@@ -21628,15 +22375,61 @@
           <w:sz w:val="24"/>
           <w:szCs w:val="24"/>
         </w:rPr>
-        <w:t>3D models in .gss format file</w:t>
-      </w:r>
-      <w:r>
-        <w:rPr>
-          <w:rFonts w:ascii="Times New Roman" w:hAnsi="Times New Roman" w:cs="Times New Roman"/>
-          <w:sz w:val="24"/>
-          <w:szCs w:val="24"/>
-        </w:rPr>
-        <w:t xml:space="preserve"> and .pdb format file</w:t>
+        <w:t xml:space="preserve">3D models </w:t>
+      </w:r>
+      <w:proofErr w:type="gramStart"/>
+      <w:r>
+        <w:rPr>
+          <w:rFonts w:ascii="Times New Roman" w:hAnsi="Times New Roman" w:cs="Times New Roman"/>
+          <w:sz w:val="24"/>
+          <w:szCs w:val="24"/>
+        </w:rPr>
+        <w:t>in .</w:t>
+      </w:r>
+      <w:proofErr w:type="spellStart"/>
+      <w:r>
+        <w:rPr>
+          <w:rFonts w:ascii="Times New Roman" w:hAnsi="Times New Roman" w:cs="Times New Roman"/>
+          <w:sz w:val="24"/>
+          <w:szCs w:val="24"/>
+        </w:rPr>
+        <w:t>gss</w:t>
+      </w:r>
+      <w:proofErr w:type="spellEnd"/>
+      <w:proofErr w:type="gramEnd"/>
+      <w:r>
+        <w:rPr>
+          <w:rFonts w:ascii="Times New Roman" w:hAnsi="Times New Roman" w:cs="Times New Roman"/>
+          <w:sz w:val="24"/>
+          <w:szCs w:val="24"/>
+        </w:rPr>
+        <w:t xml:space="preserve"> format file</w:t>
+      </w:r>
+      <w:r>
+        <w:rPr>
+          <w:rFonts w:ascii="Times New Roman" w:hAnsi="Times New Roman" w:cs="Times New Roman"/>
+          <w:sz w:val="24"/>
+          <w:szCs w:val="24"/>
+        </w:rPr>
+        <w:t xml:space="preserve"> and .</w:t>
+      </w:r>
+      <w:proofErr w:type="spellStart"/>
+      <w:r>
+        <w:rPr>
+          <w:rFonts w:ascii="Times New Roman" w:hAnsi="Times New Roman" w:cs="Times New Roman"/>
+          <w:sz w:val="24"/>
+          <w:szCs w:val="24"/>
+        </w:rPr>
+        <w:t>pdb</w:t>
+      </w:r>
+      <w:proofErr w:type="spellEnd"/>
+      <w:r>
+        <w:rPr>
+          <w:rFonts w:ascii="Times New Roman" w:hAnsi="Times New Roman" w:cs="Times New Roman"/>
+          <w:sz w:val="24"/>
+          <w:szCs w:val="24"/>
+        </w:rPr>
+        <w:t xml:space="preserve"> format file</w:t>
       </w:r>
     </w:p>
     <w:p>
@@ -21719,8 +22512,18 @@
           <w:sz w:val="24"/>
           <w:szCs w:val="24"/>
         </w:rPr>
-        <w:t>-3D Modeller</w:t>
-      </w:r>
+        <w:t xml:space="preserve">-3D </w:t>
+      </w:r>
+      <w:proofErr w:type="spellStart"/>
+      <w:r>
+        <w:rPr>
+          <w:rFonts w:ascii="Times New Roman" w:hAnsi="Times New Roman" w:cs="Times New Roman"/>
+          <w:sz w:val="24"/>
+          <w:szCs w:val="24"/>
+        </w:rPr>
+        <w:t>Modeller</w:t>
+      </w:r>
+      <w:proofErr w:type="spellEnd"/>
     </w:p>
     <w:p>
       <w:pPr>
@@ -23562,7 +24365,25 @@
           <w:sz w:val="24"/>
           <w:szCs w:val="24"/>
         </w:rPr>
-        <w:t xml:space="preserve">(e.g. in executable/sample_data/models) </w:t>
+        <w:t>(e.g. in executable/</w:t>
+      </w:r>
+      <w:proofErr w:type="spellStart"/>
+      <w:r>
+        <w:rPr>
+          <w:rFonts w:ascii="Times New Roman" w:hAnsi="Times New Roman" w:cs="Times New Roman"/>
+          <w:sz w:val="24"/>
+          <w:szCs w:val="24"/>
+        </w:rPr>
+        <w:t>sample_data</w:t>
+      </w:r>
+      <w:proofErr w:type="spellEnd"/>
+      <w:r>
+        <w:rPr>
+          <w:rFonts w:ascii="Times New Roman" w:hAnsi="Times New Roman" w:cs="Times New Roman"/>
+          <w:sz w:val="24"/>
+          <w:szCs w:val="24"/>
+        </w:rPr>
+        <w:t xml:space="preserve">/models) </w:t>
       </w:r>
       <w:r>
         <w:rPr>
@@ -23578,7 +24399,25 @@
           <w:sz w:val="24"/>
           <w:szCs w:val="24"/>
         </w:rPr>
-        <w:t xml:space="preserve"> (e.g. in executable/track_files)</w:t>
+        <w:t xml:space="preserve"> (e.g. in executable/</w:t>
+      </w:r>
+      <w:proofErr w:type="spellStart"/>
+      <w:r>
+        <w:rPr>
+          <w:rFonts w:ascii="Times New Roman" w:hAnsi="Times New Roman" w:cs="Times New Roman"/>
+          <w:sz w:val="24"/>
+          <w:szCs w:val="24"/>
+        </w:rPr>
+        <w:t>track_files</w:t>
+      </w:r>
+      <w:proofErr w:type="spellEnd"/>
+      <w:r>
+        <w:rPr>
+          <w:rFonts w:ascii="Times New Roman" w:hAnsi="Times New Roman" w:cs="Times New Roman"/>
+          <w:sz w:val="24"/>
+          <w:szCs w:val="24"/>
+        </w:rPr>
+        <w:t>)</w:t>
       </w:r>
     </w:p>
     <w:p>
@@ -23969,7 +24808,25 @@
                 <w:sz w:val="24"/>
                 <w:szCs w:val="24"/>
               </w:rPr>
-              <w:t xml:space="preserve"> file in bed format (see executable/track_files for example)</w:t>
+              <w:t xml:space="preserve"> file in bed format (see executable/</w:t>
+            </w:r>
+            <w:proofErr w:type="spellStart"/>
+            <w:r>
+              <w:rPr>
+                <w:rFonts w:ascii="Times New Roman" w:hAnsi="Times New Roman" w:cs="Times New Roman"/>
+                <w:sz w:val="24"/>
+                <w:szCs w:val="24"/>
+              </w:rPr>
+              <w:t>track_files</w:t>
+            </w:r>
+            <w:proofErr w:type="spellEnd"/>
+            <w:r>
+              <w:rPr>
+                <w:rFonts w:ascii="Times New Roman" w:hAnsi="Times New Roman" w:cs="Times New Roman"/>
+                <w:sz w:val="24"/>
+                <w:szCs w:val="24"/>
+              </w:rPr>
+              <w:t xml:space="preserve"> for example)</w:t>
             </w:r>
             <w:r>
               <w:rPr>
@@ -24454,16 +25311,6 @@
           <w:szCs w:val="24"/>
         </w:rPr>
         <w:t xml:space="preserve">Figure </w:t>
-      </w:r>
-      <w:r>
-        <w:rPr>
-          <w:rFonts w:ascii="Times New Roman" w:hAnsi="Times New Roman" w:cs="Times New Roman"/>
-          <w:b/>
-          <w:noProof/>
-          <w:sz w:val="24"/>
-          <w:szCs w:val="24"/>
-        </w:rPr>
-        <w:t>5</w:t>
       </w:r>
       <w:r>
         <w:rPr>
@@ -24739,7 +25586,25 @@
           <w:sz w:val="24"/>
           <w:szCs w:val="24"/>
         </w:rPr>
-        <w:t>(e.g. in executable/sample_data/models</w:t>
+        <w:t>(e.g. in executable/</w:t>
+      </w:r>
+      <w:proofErr w:type="spellStart"/>
+      <w:r>
+        <w:rPr>
+          <w:rFonts w:ascii="Times New Roman" w:hAnsi="Times New Roman" w:cs="Times New Roman"/>
+          <w:sz w:val="24"/>
+          <w:szCs w:val="24"/>
+        </w:rPr>
+        <w:t>sample_data</w:t>
+      </w:r>
+      <w:proofErr w:type="spellEnd"/>
+      <w:r>
+        <w:rPr>
+          <w:rFonts w:ascii="Times New Roman" w:hAnsi="Times New Roman" w:cs="Times New Roman"/>
+          <w:sz w:val="24"/>
+          <w:szCs w:val="24"/>
+        </w:rPr>
+        <w:t>/models</w:t>
       </w:r>
       <w:r>
         <w:rPr>
@@ -24832,8 +25697,45 @@
           <w:sz w:val="24"/>
           <w:szCs w:val="24"/>
         </w:rPr>
-        <w:t xml:space="preserve"> ), an example file is executable/sample_data/gene_expression/</w:t>
-      </w:r>
+        <w:t xml:space="preserve"> ), an example file is executable/</w:t>
+      </w:r>
+      <w:proofErr w:type="spellStart"/>
+      <w:r>
+        <w:rPr>
+          <w:rFonts w:ascii="Times New Roman" w:hAnsi="Times New Roman" w:cs="Times New Roman"/>
+          <w:sz w:val="24"/>
+          <w:szCs w:val="24"/>
+        </w:rPr>
+        <w:t>sample_data</w:t>
+      </w:r>
+      <w:proofErr w:type="spellEnd"/>
+      <w:r>
+        <w:rPr>
+          <w:rFonts w:ascii="Times New Roman" w:hAnsi="Times New Roman" w:cs="Times New Roman"/>
+          <w:sz w:val="24"/>
+          <w:szCs w:val="24"/>
+        </w:rPr>
+        <w:t>/</w:t>
+      </w:r>
+      <w:proofErr w:type="spellStart"/>
+      <w:r>
+        <w:rPr>
+          <w:rFonts w:ascii="Times New Roman" w:hAnsi="Times New Roman" w:cs="Times New Roman"/>
+          <w:sz w:val="24"/>
+          <w:szCs w:val="24"/>
+        </w:rPr>
+        <w:t>gene_expression</w:t>
+      </w:r>
+      <w:proofErr w:type="spellEnd"/>
+      <w:r>
+        <w:rPr>
+          <w:rFonts w:ascii="Times New Roman" w:hAnsi="Times New Roman" w:cs="Times New Roman"/>
+          <w:sz w:val="24"/>
+          <w:szCs w:val="24"/>
+        </w:rPr>
+        <w:t>/</w:t>
+      </w:r>
+      <w:proofErr w:type="spellStart"/>
       <w:r>
         <w:rPr>
           <w:rFonts w:ascii="Times New Roman" w:hAnsi="Times New Roman" w:cs="Times New Roman"/>
@@ -24842,6 +25744,7 @@
         </w:rPr>
         <w:t>allaml.dataset.gct</w:t>
       </w:r>
+      <w:proofErr w:type="spellEnd"/>
       <w:r>
         <w:rPr>
           <w:rFonts w:ascii="Times New Roman" w:hAnsi="Times New Roman" w:cs="Times New Roman"/>
@@ -24903,7 +25806,25 @@
           <w:sz w:val="24"/>
           <w:szCs w:val="24"/>
         </w:rPr>
-        <w:t xml:space="preserve">: probe_or_gene_name </w:t>
+        <w:t xml:space="preserve">: </w:t>
+      </w:r>
+      <w:proofErr w:type="spellStart"/>
+      <w:r>
+        <w:rPr>
+          <w:rFonts w:ascii="Times New Roman" w:hAnsi="Times New Roman" w:cs="Times New Roman"/>
+          <w:sz w:val="24"/>
+          <w:szCs w:val="24"/>
+        </w:rPr>
+        <w:t>probe_or_gene_name</w:t>
+      </w:r>
+      <w:proofErr w:type="spellEnd"/>
+      <w:r>
+        <w:rPr>
+          <w:rFonts w:ascii="Times New Roman" w:hAnsi="Times New Roman" w:cs="Times New Roman"/>
+          <w:sz w:val="24"/>
+          <w:szCs w:val="24"/>
+        </w:rPr>
+        <w:t xml:space="preserve"> </w:t>
       </w:r>
       <w:r>
         <w:rPr>
@@ -24913,13 +25834,23 @@
         </w:rPr>
         <w:t xml:space="preserve">   </w:t>
       </w:r>
-      <w:r>
-        <w:rPr>
-          <w:rFonts w:ascii="Times New Roman" w:hAnsi="Times New Roman" w:cs="Times New Roman"/>
-          <w:sz w:val="24"/>
-          <w:szCs w:val="24"/>
-        </w:rPr>
-        <w:t xml:space="preserve">chr_number </w:t>
+      <w:proofErr w:type="spellStart"/>
+      <w:r>
+        <w:rPr>
+          <w:rFonts w:ascii="Times New Roman" w:hAnsi="Times New Roman" w:cs="Times New Roman"/>
+          <w:sz w:val="24"/>
+          <w:szCs w:val="24"/>
+        </w:rPr>
+        <w:t>chr_number</w:t>
+      </w:r>
+      <w:proofErr w:type="spellEnd"/>
+      <w:r>
+        <w:rPr>
+          <w:rFonts w:ascii="Times New Roman" w:hAnsi="Times New Roman" w:cs="Times New Roman"/>
+          <w:sz w:val="24"/>
+          <w:szCs w:val="24"/>
+        </w:rPr>
+        <w:t xml:space="preserve"> </w:t>
       </w:r>
       <w:r>
         <w:rPr>
@@ -24991,7 +25922,43 @@
           <w:sz w:val="24"/>
           <w:szCs w:val="24"/>
         </w:rPr>
-        <w:t xml:space="preserve">executable/sample_data/gene_expression/probe_coordinates.txt </w:t>
+        <w:t>executable/</w:t>
+      </w:r>
+      <w:proofErr w:type="spellStart"/>
+      <w:r>
+        <w:rPr>
+          <w:rFonts w:ascii="Times New Roman" w:hAnsi="Times New Roman" w:cs="Times New Roman"/>
+          <w:sz w:val="24"/>
+          <w:szCs w:val="24"/>
+        </w:rPr>
+        <w:t>sample_data</w:t>
+      </w:r>
+      <w:proofErr w:type="spellEnd"/>
+      <w:r>
+        <w:rPr>
+          <w:rFonts w:ascii="Times New Roman" w:hAnsi="Times New Roman" w:cs="Times New Roman"/>
+          <w:sz w:val="24"/>
+          <w:szCs w:val="24"/>
+        </w:rPr>
+        <w:t>/</w:t>
+      </w:r>
+      <w:proofErr w:type="spellStart"/>
+      <w:r>
+        <w:rPr>
+          <w:rFonts w:ascii="Times New Roman" w:hAnsi="Times New Roman" w:cs="Times New Roman"/>
+          <w:sz w:val="24"/>
+          <w:szCs w:val="24"/>
+        </w:rPr>
+        <w:t>gene_expression</w:t>
+      </w:r>
+      <w:proofErr w:type="spellEnd"/>
+      <w:r>
+        <w:rPr>
+          <w:rFonts w:ascii="Times New Roman" w:hAnsi="Times New Roman" w:cs="Times New Roman"/>
+          <w:sz w:val="24"/>
+          <w:szCs w:val="24"/>
+        </w:rPr>
+        <w:t xml:space="preserve">/probe_coordinates.txt </w:t>
       </w:r>
     </w:p>
     <w:p>
@@ -25019,7 +25986,25 @@
           <w:sz w:val="24"/>
           <w:szCs w:val="24"/>
         </w:rPr>
-        <w:t>executable/sample_data/models</w:t>
+        <w:t>executable/</w:t>
+      </w:r>
+      <w:proofErr w:type="spellStart"/>
+      <w:r>
+        <w:rPr>
+          <w:rFonts w:ascii="Times New Roman" w:hAnsi="Times New Roman" w:cs="Times New Roman"/>
+          <w:sz w:val="24"/>
+          <w:szCs w:val="24"/>
+        </w:rPr>
+        <w:t>sample_data</w:t>
+      </w:r>
+      <w:proofErr w:type="spellEnd"/>
+      <w:r>
+        <w:rPr>
+          <w:rFonts w:ascii="Times New Roman" w:hAnsi="Times New Roman" w:cs="Times New Roman"/>
+          <w:sz w:val="24"/>
+          <w:szCs w:val="24"/>
+        </w:rPr>
+        <w:t>/models</w:t>
       </w:r>
       <w:r>
         <w:rPr>
@@ -25046,8 +26031,45 @@
           <w:sz w:val="24"/>
           <w:szCs w:val="24"/>
         </w:rPr>
-        <w:t>.gss, executable/sample_data/gene_expression/</w:t>
-      </w:r>
+        <w:t>.gss, executable/</w:t>
+      </w:r>
+      <w:proofErr w:type="spellStart"/>
+      <w:r>
+        <w:rPr>
+          <w:rFonts w:ascii="Times New Roman" w:hAnsi="Times New Roman" w:cs="Times New Roman"/>
+          <w:sz w:val="24"/>
+          <w:szCs w:val="24"/>
+        </w:rPr>
+        <w:t>sample_data</w:t>
+      </w:r>
+      <w:proofErr w:type="spellEnd"/>
+      <w:r>
+        <w:rPr>
+          <w:rFonts w:ascii="Times New Roman" w:hAnsi="Times New Roman" w:cs="Times New Roman"/>
+          <w:sz w:val="24"/>
+          <w:szCs w:val="24"/>
+        </w:rPr>
+        <w:t>/</w:t>
+      </w:r>
+      <w:proofErr w:type="spellStart"/>
+      <w:r>
+        <w:rPr>
+          <w:rFonts w:ascii="Times New Roman" w:hAnsi="Times New Roman" w:cs="Times New Roman"/>
+          <w:sz w:val="24"/>
+          <w:szCs w:val="24"/>
+        </w:rPr>
+        <w:t>gene_expression</w:t>
+      </w:r>
+      <w:proofErr w:type="spellEnd"/>
+      <w:r>
+        <w:rPr>
+          <w:rFonts w:ascii="Times New Roman" w:hAnsi="Times New Roman" w:cs="Times New Roman"/>
+          <w:sz w:val="24"/>
+          <w:szCs w:val="24"/>
+        </w:rPr>
+        <w:t>/</w:t>
+      </w:r>
+      <w:proofErr w:type="spellStart"/>
       <w:r>
         <w:rPr>
           <w:rFonts w:ascii="Times New Roman" w:hAnsi="Times New Roman" w:cs="Times New Roman"/>
@@ -25056,13 +26078,50 @@
         </w:rPr>
         <w:t>allaml.dataset.gct</w:t>
       </w:r>
-      <w:r>
-        <w:rPr>
-          <w:rFonts w:ascii="Times New Roman" w:hAnsi="Times New Roman" w:cs="Times New Roman"/>
-          <w:sz w:val="24"/>
-          <w:szCs w:val="24"/>
-        </w:rPr>
-        <w:t xml:space="preserve"> and executable/sample_data/gene_expression/</w:t>
+      <w:proofErr w:type="spellEnd"/>
+      <w:r>
+        <w:rPr>
+          <w:rFonts w:ascii="Times New Roman" w:hAnsi="Times New Roman" w:cs="Times New Roman"/>
+          <w:sz w:val="24"/>
+          <w:szCs w:val="24"/>
+        </w:rPr>
+        <w:t xml:space="preserve"> and executable/</w:t>
+      </w:r>
+      <w:proofErr w:type="spellStart"/>
+      <w:r>
+        <w:rPr>
+          <w:rFonts w:ascii="Times New Roman" w:hAnsi="Times New Roman" w:cs="Times New Roman"/>
+          <w:sz w:val="24"/>
+          <w:szCs w:val="24"/>
+        </w:rPr>
+        <w:t>sample_data</w:t>
+      </w:r>
+      <w:proofErr w:type="spellEnd"/>
+      <w:r>
+        <w:rPr>
+          <w:rFonts w:ascii="Times New Roman" w:hAnsi="Times New Roman" w:cs="Times New Roman"/>
+          <w:sz w:val="24"/>
+          <w:szCs w:val="24"/>
+        </w:rPr>
+        <w:t>/</w:t>
+      </w:r>
+      <w:proofErr w:type="spellStart"/>
+      <w:r>
+        <w:rPr>
+          <w:rFonts w:ascii="Times New Roman" w:hAnsi="Times New Roman" w:cs="Times New Roman"/>
+          <w:sz w:val="24"/>
+          <w:szCs w:val="24"/>
+        </w:rPr>
+        <w:t>gene_expression</w:t>
+      </w:r>
+      <w:proofErr w:type="spellEnd"/>
+      <w:r>
+        <w:rPr>
+          <w:rFonts w:ascii="Times New Roman" w:hAnsi="Times New Roman" w:cs="Times New Roman"/>
+          <w:sz w:val="24"/>
+          <w:szCs w:val="24"/>
+        </w:rPr>
+        <w:t>/</w:t>
       </w:r>
       <w:r>
         <w:t xml:space="preserve"> </w:t>
@@ -25899,7 +26958,7 @@
           <w:rPr>
             <w:noProof/>
           </w:rPr>
-          <w:t>3</w:t>
+          <w:t>22</w:t>
         </w:r>
         <w:r>
           <w:rPr>
@@ -29278,7 +30337,7 @@
 </file>
 
 <file path=customXml/itemProps1.xml><?xml version="1.0" encoding="utf-8"?>
-<ds:datastoreItem xmlns:ds="http://schemas.openxmlformats.org/officeDocument/2006/customXml" ds:itemID="{185065BB-8D3C-47A6-9F83-79FC377E3E86}">
+<ds:datastoreItem xmlns:ds="http://schemas.openxmlformats.org/officeDocument/2006/customXml" ds:itemID="{BEB98EC4-07D8-40F4-A395-94FA3B0BDF6B}">
   <ds:schemaRefs>
     <ds:schemaRef ds:uri="http://schemas.openxmlformats.org/officeDocument/2006/bibliography"/>
   </ds:schemaRefs>

</xml_diff>